<commit_message>
use case scenario untuk bab 3 increment 1 komplit
</commit_message>
<xml_diff>
--- a/Dokumen-Skripsi/Semhas/Bab 1.docx
+++ b/Dokumen-Skripsi/Semhas/Bab 1.docx
@@ -101,17 +101,26 @@
     <w:p>
       <w:pPr>
         <w:pStyle w:val="Caption"/>
-        <w:spacing w:after="0"/>
       </w:pPr>
       <w:bookmarkStart w:id="4" w:name="_Toc169642782"/>
       <w:r>
         <w:t xml:space="preserve">Gambar 1. </w:t>
       </w:r>
-      <w:fldSimple w:instr=" SEQ Gambar_1. \* ARABIC ">
-        <w:r>
-          <w:t>1</w:t>
-        </w:r>
-      </w:fldSimple>
+      <w:r>
+        <w:fldChar w:fldCharType="begin"/>
+      </w:r>
+      <w:r>
+        <w:instrText xml:space="preserve"> SEQ Gambar_1. \* ARABIC </w:instrText>
+      </w:r>
+      <w:r>
+        <w:fldChar w:fldCharType="separate"/>
+      </w:r>
+      <w:r>
+        <w:t>1</w:t>
+      </w:r>
+      <w:r>
+        <w:fldChar w:fldCharType="end"/>
+      </w:r>
       <w:r>
         <w:t xml:space="preserve"> Faktor Penyebab Terbesar Kecelakaan Lalu Lintas</w:t>
       </w:r>
@@ -119,16 +128,10 @@
     </w:p>
     <w:p>
       <w:pPr>
-        <w:pStyle w:val="Caption"/>
-      </w:pPr>
-      <w:r>
-        <w:t>(Sumber:</w:t>
-      </w:r>
-      <w:r>
-        <w:t xml:space="preserve"> </w:t>
-      </w:r>
-      <w:r>
-        <w:t>Dephub.go.id)</w:t>
+        <w:pStyle w:val="SubCaption"/>
+      </w:pPr>
+      <w:r>
+        <w:t>(Sumber: Dephub.go.id)</w:t>
       </w:r>
     </w:p>
     <w:p>
@@ -656,65 +659,29 @@
         <w:rPr>
           <w:b/>
         </w:rPr>
-        <w:t>BAB I</w:t>
-      </w:r>
-      <w:r>
+        <w:t>BAB IV HASIL DAN PEMBAHASAN</w:t>
+      </w:r>
+    </w:p>
+    <w:p>
+      <w:pPr>
+        <w:ind w:left="566" w:firstLine="0"/>
+      </w:pPr>
+      <w:r>
+        <w:t>Pada bab ini, hasil dan temuan-temuan dari penelitian akan dijabarkan. Hasil penelitian yang dimaksud adalah aplikasi KEMUDI dan temuan-temuan yang terjadi saat proses pengujian kelayakan aplikasi.</w:t>
+      </w:r>
+    </w:p>
+    <w:p>
+      <w:pPr>
+        <w:ind w:firstLine="0"/>
         <w:rPr>
           <w:b/>
         </w:rPr>
-        <w:t>V</w:t>
-      </w:r>
+      </w:pPr>
       <w:r>
         <w:rPr>
           <w:b/>
         </w:rPr>
-        <w:t xml:space="preserve"> </w:t>
-      </w:r>
-      <w:r>
-        <w:rPr>
-          <w:b/>
-        </w:rPr>
-        <w:t>HASIL DAN PEMBAHASAN</w:t>
-      </w:r>
-    </w:p>
-    <w:p>
-      <w:pPr>
-        <w:ind w:left="566" w:firstLine="0"/>
-      </w:pPr>
-      <w:r>
-        <w:t>Pada bab ini, hasil dan temuan-temuan dari penelitian akan dijabarkan. Hasil penelitian yang dimaksud adalah aplikasi KEMUDI dan temuan-temuan yang terjadi saat proses pengujian kelayakan aplikasi.</w:t>
-      </w:r>
-    </w:p>
-    <w:p>
-      <w:pPr>
-        <w:ind w:firstLine="0"/>
-        <w:rPr>
-          <w:b/>
-        </w:rPr>
-      </w:pPr>
-      <w:r>
-        <w:rPr>
-          <w:b/>
-        </w:rPr>
-        <w:t xml:space="preserve">BAB </w:t>
-      </w:r>
-      <w:r>
-        <w:rPr>
-          <w:b/>
-        </w:rPr>
-        <w:t>V</w:t>
-      </w:r>
-      <w:r>
-        <w:rPr>
-          <w:b/>
-        </w:rPr>
-        <w:t xml:space="preserve"> </w:t>
-      </w:r>
-      <w:r>
-        <w:rPr>
-          <w:b/>
-        </w:rPr>
-        <w:t>KESIMPULAN</w:t>
+        <w:t>BAB V KESIMPULAN</w:t>
       </w:r>
     </w:p>
     <w:p>
@@ -2052,6 +2019,7 @@
   <w:style w:type="character" w:default="1" w:styleId="DefaultParagraphFont">
     <w:name w:val="Default Paragraph Font"/>
     <w:uiPriority w:val="1"/>
+    <w:semiHidden/>
     <w:unhideWhenUsed/>
   </w:style>
   <w:style w:type="table" w:default="1" w:styleId="TableNormal">
@@ -2124,14 +2092,46 @@
     <w:name w:val="caption"/>
     <w:basedOn w:val="Normal"/>
     <w:next w:val="Normal"/>
+    <w:link w:val="CaptionChar"/>
     <w:uiPriority w:val="35"/>
     <w:unhideWhenUsed/>
     <w:qFormat/>
-    <w:rsid w:val="004313FE"/>
+    <w:rsid w:val="00F62330"/>
     <w:pPr>
-      <w:spacing w:after="200" w:line="240" w:lineRule="auto"/>
+      <w:spacing w:line="276" w:lineRule="auto"/>
       <w:jc w:val="center"/>
     </w:pPr>
+    <w:rPr>
+      <w:b/>
+      <w:bCs/>
+    </w:rPr>
+  </w:style>
+  <w:style w:type="paragraph" w:customStyle="1" w:styleId="SubCaption">
+    <w:name w:val="Sub Caption"/>
+    <w:basedOn w:val="Caption"/>
+    <w:link w:val="SubCaptionChar"/>
+    <w:qFormat/>
+    <w:rsid w:val="00F62330"/>
+    <w:pPr>
+      <w:spacing w:after="160"/>
+    </w:pPr>
+  </w:style>
+  <w:style w:type="character" w:customStyle="1" w:styleId="CaptionChar">
+    <w:name w:val="Caption Char"/>
+    <w:basedOn w:val="DefaultParagraphFont"/>
+    <w:link w:val="Caption"/>
+    <w:uiPriority w:val="35"/>
+    <w:rsid w:val="00F62330"/>
+    <w:rPr>
+      <w:b/>
+      <w:bCs/>
+    </w:rPr>
+  </w:style>
+  <w:style w:type="character" w:customStyle="1" w:styleId="SubCaptionChar">
+    <w:name w:val="Sub Caption Char"/>
+    <w:basedOn w:val="CaptionChar"/>
+    <w:link w:val="SubCaption"/>
+    <w:rsid w:val="00F62330"/>
     <w:rPr>
       <w:b/>
       <w:bCs/>

</xml_diff>